<commit_message>
Ajustes en la documentacion, algunos margenes y cambios en donde decia CGA en vez de DAPI
</commit_message>
<xml_diff>
--- a/Concurso por invitación Servicios/10. Invitaciones.docx
+++ b/Concurso por invitación Servicios/10. Invitaciones.docx
@@ -8,15 +8,6 @@
         <w:jc w:val="center"/>
         <w:rPr>
           <w:rFonts w:ascii="Arial Narrow" w:eastAsia="Batang" w:hAnsi="Arial Narrow" w:cs="Arial"/>
-        </w:rPr>
-      </w:pPr>
-    </w:p>
-    <w:p>
-      <w:pPr>
-        <w:ind w:firstLine="708"/>
-        <w:jc w:val="center"/>
-        <w:rPr>
-          <w:rFonts w:ascii="Arial Narrow" w:eastAsia="Batang" w:hAnsi="Arial Narrow" w:cs="Arial"/>
           <w:b/>
         </w:rPr>
       </w:pPr>
@@ -97,6 +88,7 @@
           <w:color w:val="FF0000"/>
         </w:rPr>
       </w:pPr>
+      <w:bookmarkStart w:id="0" w:name="_Hlk41042864"/>
       <w:r>
         <w:rPr>
           <w:rFonts w:ascii="Arial Narrow" w:eastAsia="Batang" w:hAnsi="Arial Narrow" w:cs="Arial"/>
@@ -141,7 +133,7 @@
           <w:color w:val="FF0000"/>
           <w:highlight w:val="yellow"/>
         </w:rPr>
-        <w:t>ARMANDO ALTAMIRANO ALVARADO</w:t>
+        <w:t>«REPRESENTANTE_LEGA_PROVEEDOR_1»</w:t>
       </w:r>
       <w:r>
         <w:rPr>
@@ -215,7 +207,7 @@
           <w:color w:val="FF0000"/>
           <w:highlight w:val="yellow"/>
         </w:rPr>
-        <w:t>COMERCIALIZADORA DE EQUIPOS Y SERVICIOS PARA LA INDUSTRIA AG, S.A. DE C.V.</w:t>
+        <w:t>«PROVEEDOR_1»</w:t>
       </w:r>
       <w:r>
         <w:rPr>
@@ -271,7 +263,7 @@
           <w:color w:val="FF0000"/>
           <w:highlight w:val="yellow"/>
         </w:rPr>
-        <w:t>CERRADA PICO DE ORIZABA 3 INT 1 LOMAS DEL MARMOL 3RA. SECCION.</w:t>
+        <w:t>«DIRECCIÓN_PROVEEDOR_1»</w:t>
       </w:r>
       <w:r>
         <w:rPr>
@@ -283,6 +275,7 @@
         <w:fldChar w:fldCharType="end"/>
       </w:r>
     </w:p>
+    <w:bookmarkEnd w:id="0"/>
     <w:p>
       <w:pPr>
         <w:jc w:val="both"/>
@@ -336,7 +329,7 @@
         </w:rPr>
         <w:t xml:space="preserve">El </w:t>
       </w:r>
-      <w:bookmarkStart w:id="0" w:name="_Hlk26896504"/>
+      <w:bookmarkStart w:id="1" w:name="_Hlk26896504"/>
       <w:r>
         <w:rPr>
           <w:rFonts w:ascii="Arial Narrow" w:eastAsia="Batang" w:hAnsi="Arial Narrow" w:cs="Arial"/>
@@ -349,7 +342,7 @@
         </w:rPr>
         <w:t xml:space="preserve"> Adquisiciones, Arrendamientos y Servicios de la </w:t>
       </w:r>
-      <w:bookmarkEnd w:id="0"/>
+      <w:bookmarkEnd w:id="1"/>
       <w:r>
         <w:rPr>
           <w:rFonts w:ascii="Arial Narrow" w:eastAsia="Batang" w:hAnsi="Arial Narrow" w:cs="Arial"/>
@@ -488,6 +481,7 @@
         </w:rPr>
         <w:t xml:space="preserve">, así como en el dictamen de justificación a la excepción a la licitación pública, aplicando recursos de </w:t>
       </w:r>
+      <w:bookmarkStart w:id="2" w:name="_Hlk41042902"/>
       <w:r>
         <w:rPr>
           <w:rFonts w:ascii="Arial Narrow" w:eastAsia="Batang" w:hAnsi="Arial Narrow" w:cs="Arial"/>
@@ -527,7 +521,7 @@
           <w:color w:val="FF0000"/>
           <w:highlight w:val="yellow"/>
         </w:rPr>
-        <w:t>SUBSIDIO ESTATAL</w:t>
+        <w:t>«TIPO_DE_RECURSO»</w:t>
       </w:r>
       <w:r>
         <w:rPr>
@@ -539,12 +533,14 @@
         </w:rPr>
         <w:fldChar w:fldCharType="end"/>
       </w:r>
+      <w:bookmarkEnd w:id="2"/>
       <w:r>
         <w:rPr>
           <w:rFonts w:ascii="Arial Narrow" w:eastAsia="Batang" w:hAnsi="Arial Narrow" w:cs="Arial"/>
         </w:rPr>
         <w:t xml:space="preserve">, hace a Usted la formal invitación para participar en el procedimiento número </w:t>
       </w:r>
+      <w:bookmarkStart w:id="3" w:name="_Hlk41042917"/>
       <w:r>
         <w:rPr>
           <w:rFonts w:ascii="Arial Narrow" w:eastAsia="Arial Narrow" w:hAnsi="Arial Narrow"/>
@@ -576,7 +572,7 @@
           <w:noProof/>
           <w:color w:val="FF0000"/>
         </w:rPr>
-        <w:t>INV 78</w:t>
+        <w:t>«NOMBRE_PROCEDIMIENTO_»</w:t>
       </w:r>
       <w:r>
         <w:rPr>
@@ -594,6 +590,7 @@
         </w:rPr>
         <w:t xml:space="preserve"> </w:t>
       </w:r>
+      <w:bookmarkEnd w:id="3"/>
       <w:r>
         <w:rPr>
           <w:rFonts w:ascii="Arial Narrow" w:eastAsia="Batang" w:hAnsi="Arial Narrow" w:cs="Arial"/>
@@ -616,6 +613,7 @@
         </w:rPr>
         <w:t>contratación de los servicios “</w:t>
       </w:r>
+      <w:bookmarkStart w:id="4" w:name="_Hlk41042929"/>
       <w:r>
         <w:rPr>
           <w:rFonts w:ascii="Arial Narrow" w:eastAsia="Arial Narrow" w:hAnsi="Arial Narrow"/>
@@ -651,7 +649,7 @@
           <w:color w:val="FF0000"/>
           <w:highlight w:val="yellow"/>
         </w:rPr>
-        <w:t>ADQUISICION DE REFACCIONES PARA BICICLETA PARA LA COORDINACION DE DESARROLLO SUSTENTABLE DE LA BENEMERITA UNIVERSIDAD AUTONOMA DE PUEBLA</w:t>
+        <w:t>«CONCEPTO_DE_PROCEDIMIENTO»</w:t>
       </w:r>
       <w:r>
         <w:rPr>
@@ -662,6 +660,7 @@
         </w:rPr>
         <w:fldChar w:fldCharType="end"/>
       </w:r>
+      <w:bookmarkEnd w:id="4"/>
       <w:r>
         <w:rPr>
           <w:rFonts w:ascii="Arial Narrow" w:eastAsia="Arial Narrow" w:hAnsi="Arial Narrow"/>
@@ -778,8 +777,8 @@
         <w:tblLook w:val="04A0" w:firstRow="1" w:lastRow="0" w:firstColumn="1" w:lastColumn="0" w:noHBand="0" w:noVBand="1"/>
       </w:tblPr>
       <w:tblGrid>
-        <w:gridCol w:w="4161"/>
-        <w:gridCol w:w="4777"/>
+        <w:gridCol w:w="1499"/>
+        <w:gridCol w:w="7875"/>
       </w:tblGrid>
       <w:tr>
         <w:trPr>
@@ -930,7 +929,7 @@
                 <w:color w:val="FF0000"/>
                 <w:highlight w:val="yellow"/>
               </w:rPr>
-              <w:t>25 de noviembre de 2019</w:t>
+              <w:t>«FECHA_DE_INVITACIÓN_COMITÉ__OIC_INVITA»</w:t>
             </w:r>
             <w:r>
               <w:rPr>
@@ -988,7 +987,7 @@
                 <w:color w:val="FF0000"/>
                 <w:highlight w:val="yellow"/>
               </w:rPr>
-              <w:t>12:00:00</w:t>
+              <w:t>«HORA_DE_CONTESTACIÓN_DE_INV»</w:t>
             </w:r>
             <w:r>
               <w:rPr>
@@ -1077,7 +1076,7 @@
                 <w:color w:val="FF0000"/>
                 <w:highlight w:val="yellow"/>
               </w:rPr>
-              <w:t>26 de noviembre de 2019</w:t>
+              <w:t>«FECHA_CONTESTA_DE_INVITACIÓN_»</w:t>
             </w:r>
             <w:r>
               <w:rPr>
@@ -1128,7 +1127,7 @@
                 <w:color w:val="FF0000"/>
                 <w:highlight w:val="yellow"/>
               </w:rPr>
-              <w:t>26 de noviembre de 2019</w:t>
+              <w:t>«FECHA_CONTESTA_DE_INVITACIÓN_»</w:t>
             </w:r>
             <w:r>
               <w:rPr>
@@ -1263,7 +1262,7 @@
                 <w:color w:val="FF0000"/>
                 <w:highlight w:val="yellow"/>
               </w:rPr>
-              <w:t>26 de noviembre de 2019</w:t>
+              <w:t>«FECHA_DE_JUNTA_ACLARACIÓNES»</w:t>
             </w:r>
             <w:r>
               <w:rPr>
@@ -1321,7 +1320,7 @@
                 <w:color w:val="FF0000"/>
                 <w:highlight w:val="yellow"/>
               </w:rPr>
-              <w:t>12:00:00</w:t>
+              <w:t>«HORA_JUNTA_DE_ACLARACIONES»</w:t>
             </w:r>
             <w:r>
               <w:rPr>
@@ -1443,7 +1442,7 @@
                 <w:color w:val="FF0000"/>
                 <w:highlight w:val="yellow"/>
               </w:rPr>
-              <w:t>27 de noviembre de 2019</w:t>
+              <w:t>«FECHA_CARTA_ART_77__P_T_COMPR_ADJUD»</w:t>
             </w:r>
             <w:r>
               <w:rPr>
@@ -1510,7 +1509,7 @@
                 <w:color w:val="FF0000"/>
                 <w:highlight w:val="yellow"/>
               </w:rPr>
-              <w:t>17:00:00</w:t>
+              <w:t>«HORA_FECHA_CARTA_ART_77__P_T_COMPR_»</w:t>
             </w:r>
             <w:r>
               <w:rPr>
@@ -1614,6 +1613,7 @@
       <w:r>
         <w:t>“Pensar bien, para vivir mejor”</w:t>
       </w:r>
+      <w:bookmarkStart w:id="5" w:name="_Hlk41043109"/>
     </w:p>
     <w:p>
       <w:pPr>
@@ -1660,7 +1660,7 @@
           <w:color w:val="FF0000"/>
           <w:highlight w:val="yellow"/>
         </w:rPr>
-        <w:t>25 de noviembre de 2019</w:t>
+        <w:t>«FECHA_DE_INVITACIÓN_COMITÉ__OIC_INVITA»</w:t>
       </w:r>
       <w:r>
         <w:rPr>
@@ -1670,6 +1670,7 @@
         <w:fldChar w:fldCharType="end"/>
       </w:r>
     </w:p>
+    <w:bookmarkEnd w:id="5"/>
     <w:p/>
     <w:p/>
     <w:p>
@@ -1710,11 +1711,19 @@
           <w:b/>
         </w:rPr>
       </w:pPr>
-      <w:r>
-        <w:rPr>
-          <w:b/>
-        </w:rPr>
-        <w:t>c.c.p. Archivo</w:t>
+      <w:proofErr w:type="spellStart"/>
+      <w:r>
+        <w:rPr>
+          <w:b/>
+        </w:rPr>
+        <w:t>c.c.p</w:t>
+      </w:r>
+      <w:proofErr w:type="spellEnd"/>
+      <w:r>
+        <w:rPr>
+          <w:b/>
+        </w:rPr>
+        <w:t>. Archivo</w:t>
       </w:r>
     </w:p>
     <w:sectPr>

</xml_diff>